<commit_message>
Add modbus-cli source code
</commit_message>
<xml_diff>
--- a/Modbus-cli installation guide.docx
+++ b/Modbus-cli installation guide.docx
@@ -931,6 +931,7 @@
         <w:rPr>
           <w:sz w:val="24"/>
           <w:szCs w:val="24"/>
+          <w:lang w:val="en-US"/>
         </w:rPr>
       </w:pPr>
       <w:r>
@@ -2601,8 +2602,6 @@
     <w:p>
       <w:pPr>
         <w:rPr>
-          <w:sz w:val="24"/>
-          <w:szCs w:val="24"/>
           <w:lang w:val="en-US"/>
         </w:rPr>
       </w:pPr>
@@ -2613,6 +2612,37 @@
             <w:lang w:val="en-US"/>
           </w:rPr>
           <w:t>https://www.maestro-wireless.eu/kb/modbus-cli-package/</w:t>
+        </w:r>
+      </w:hyperlink>
+    </w:p>
+    <w:p>
+      <w:pPr>
+        <w:rPr>
+          <w:lang w:val="en-US"/>
+        </w:rPr>
+      </w:pPr>
+      <w:r>
+        <w:rPr>
+          <w:lang w:val="en-US"/>
+        </w:rPr>
+        <w:t>modbus-cli source code</w:t>
+      </w:r>
+    </w:p>
+    <w:p>
+      <w:pPr>
+        <w:rPr>
+          <w:sz w:val="24"/>
+          <w:szCs w:val="24"/>
+          <w:lang w:val="en-US"/>
+        </w:rPr>
+      </w:pPr>
+      <w:hyperlink r:id="rId18" w:history="1">
+        <w:r>
+          <w:rPr>
+            <w:rStyle w:val="a3"/>
+            <w:lang w:val="en-US"/>
+          </w:rPr>
+          <w:t>https://github.com/ZigFisher/Glutinium/tree/master/modbus-cli</w:t>
         </w:r>
       </w:hyperlink>
     </w:p>

</xml_diff>